<commit_message>
document corrected and compressed
</commit_message>
<xml_diff>
--- a/CV - Mauro De Vito.docx
+++ b/CV - Mauro De Vito.docx
@@ -51,10 +51,10 @@
           <w:lang w:val="en-US" w:eastAsia="it-IT"/>
         </w:rPr>
       </w:pPr>
-      <w:bookmarkStart w:id="2" w:name="OLE_LINK8"/>
-      <w:bookmarkStart w:id="3" w:name="OLE_LINK9"/>
-      <w:bookmarkStart w:id="4" w:name="OLE_LINK10"/>
-      <w:bookmarkStart w:id="5" w:name="OLE_LINK11"/>
+      <w:bookmarkStart w:id="2" w:name="OLE_LINK10"/>
+      <w:bookmarkStart w:id="3" w:name="OLE_LINK11"/>
+      <w:bookmarkStart w:id="4" w:name="OLE_LINK8"/>
+      <w:bookmarkStart w:id="5" w:name="OLE_LINK9"/>
       <w:r>
         <w:rPr>
           <w:rFonts w:ascii="Arial" w:eastAsia="Times New Roman" w:hAnsi="Arial" w:cs="Times New Roman"/>
@@ -149,6 +149,7 @@
       <w:r>
         <w:rPr>
           <w:rFonts w:ascii="Poppins" w:eastAsia="Times New Roman" w:hAnsi="Poppins" w:cs="Poppins"/>
+          <w:noProof/>
           <w:color w:val="45505B"/>
           <w:lang w:val="en-US" w:eastAsia="it-IT"/>
         </w:rPr>
@@ -172,7 +173,7 @@
                     <pic:cNvPicPr/>
                   </pic:nvPicPr>
                   <pic:blipFill>
-                    <a:blip r:embed="rId9" cstate="screen">
+                    <a:blip r:embed="rId9" cstate="email">
                       <a:extLst>
                         <a:ext uri="{28A0092B-C50C-407E-A947-70E740481C1C}">
                           <a14:useLocalDpi xmlns:a14="http://schemas.microsoft.com/office/drawing/2010/main"/>
@@ -209,6 +210,7 @@
       <w:r>
         <w:rPr>
           <w:rFonts w:ascii="Poppins" w:eastAsia="Times New Roman" w:hAnsi="Poppins" w:cs="Poppins"/>
+          <w:noProof/>
           <w:color w:val="45505B"/>
           <w:lang w:val="en-US" w:eastAsia="it-IT"/>
         </w:rPr>
@@ -232,7 +234,7 @@
                     <pic:cNvPicPr/>
                   </pic:nvPicPr>
                   <pic:blipFill>
-                    <a:blip r:embed="rId11" cstate="screen">
+                    <a:blip r:embed="rId11" cstate="email">
                       <a:extLst>
                         <a:ext uri="{28A0092B-C50C-407E-A947-70E740481C1C}">
                           <a14:useLocalDpi xmlns:a14="http://schemas.microsoft.com/office/drawing/2010/main"/>
@@ -269,6 +271,7 @@
       <w:r>
         <w:rPr>
           <w:rFonts w:ascii="Poppins" w:eastAsia="Times New Roman" w:hAnsi="Poppins" w:cs="Poppins"/>
+          <w:noProof/>
           <w:color w:val="45505B"/>
           <w:lang w:val="en-US" w:eastAsia="it-IT"/>
         </w:rPr>
@@ -292,7 +295,7 @@
                     <pic:cNvPicPr/>
                   </pic:nvPicPr>
                   <pic:blipFill>
-                    <a:blip r:embed="rId13" cstate="screen">
+                    <a:blip r:embed="rId13" cstate="email">
                       <a:extLst>
                         <a:ext uri="{28A0092B-C50C-407E-A947-70E740481C1C}">
                           <a14:useLocalDpi xmlns:a14="http://schemas.microsoft.com/office/drawing/2010/main"/>
@@ -329,6 +332,7 @@
       <w:r>
         <w:rPr>
           <w:rFonts w:ascii="Poppins" w:eastAsia="Times New Roman" w:hAnsi="Poppins" w:cs="Poppins"/>
+          <w:noProof/>
           <w:color w:val="45505B"/>
           <w:lang w:val="en-US" w:eastAsia="it-IT"/>
         </w:rPr>
@@ -352,7 +356,7 @@
                     <pic:cNvPicPr/>
                   </pic:nvPicPr>
                   <pic:blipFill>
-                    <a:blip r:embed="rId15" cstate="screen">
+                    <a:blip r:embed="rId15" cstate="email">
                       <a:extLst>
                         <a:ext uri="{28A0092B-C50C-407E-A947-70E740481C1C}">
                           <a14:useLocalDpi xmlns:a14="http://schemas.microsoft.com/office/drawing/2010/main"/>
@@ -389,6 +393,7 @@
       <w:r>
         <w:rPr>
           <w:rFonts w:ascii="Poppins" w:eastAsia="Times New Roman" w:hAnsi="Poppins" w:cs="Poppins"/>
+          <w:noProof/>
           <w:color w:val="45505B"/>
           <w:lang w:val="en-US" w:eastAsia="it-IT"/>
         </w:rPr>
@@ -412,7 +417,7 @@
                     <pic:cNvPicPr/>
                   </pic:nvPicPr>
                   <pic:blipFill>
-                    <a:blip r:embed="rId17" cstate="screen">
+                    <a:blip r:embed="rId17" cstate="email">
                       <a:extLst>
                         <a:ext uri="{28A0092B-C50C-407E-A947-70E740481C1C}">
                           <a14:useLocalDpi xmlns:a14="http://schemas.microsoft.com/office/drawing/2010/main"/>
@@ -441,12 +446,18 @@
     </w:p>
     <w:bookmarkEnd w:id="6"/>
     <w:bookmarkEnd w:id="7"/>
-    <w:p/>
+    <w:p>
+      <w:pPr>
+        <w:rPr>
+          <w:lang w:val="en-US"/>
+        </w:rPr>
+      </w:pPr>
+    </w:p>
     <w:p>
       <w:pPr>
         <w:rPr>
           <w:rFonts w:ascii="Times New Roman" w:eastAsia="Times New Roman" w:hAnsi="Times New Roman" w:cs="Times New Roman"/>
-          <w:lang w:eastAsia="it-IT"/>
+          <w:lang w:val="en-US" w:eastAsia="it-IT"/>
         </w:rPr>
       </w:pPr>
       <w:hyperlink r:id="rId18" w:history="1">
@@ -470,7 +481,7 @@
             <w:szCs w:val="23"/>
             <w:bdr w:val="none" w:sz="0" w:space="0" w:color="auto" w:frame="1"/>
             <w:shd w:val="clear" w:color="auto" w:fill="FEFEFB"/>
-            <w:lang w:eastAsia="it-IT"/>
+            <w:lang w:val="en-US" w:eastAsia="it-IT"/>
           </w:rPr>
           <w:instrText xml:space="preserve"> INCLUDEPICTURE "https://i.stack.imgur.com/SGxBY.png" \* MERGEFORMATINET </w:instrText>
         </w:r>
@@ -500,18 +511,90 @@
         </w:r>
       </w:hyperlink>
     </w:p>
-    <w:p/>
-    <w:p/>
-    <w:p/>
-    <w:p/>
-    <w:p/>
-    <w:p/>
-    <w:p/>
-    <w:p/>
-    <w:p/>
-    <w:p/>
-    <w:p/>
-    <w:p/>
+    <w:p>
+      <w:pPr>
+        <w:rPr>
+          <w:lang w:val="en-US"/>
+        </w:rPr>
+      </w:pPr>
+    </w:p>
+    <w:p>
+      <w:pPr>
+        <w:rPr>
+          <w:lang w:val="en-US"/>
+        </w:rPr>
+      </w:pPr>
+    </w:p>
+    <w:p>
+      <w:pPr>
+        <w:rPr>
+          <w:lang w:val="en-US"/>
+        </w:rPr>
+      </w:pPr>
+    </w:p>
+    <w:p>
+      <w:pPr>
+        <w:rPr>
+          <w:lang w:val="en-US"/>
+        </w:rPr>
+      </w:pPr>
+    </w:p>
+    <w:p>
+      <w:pPr>
+        <w:rPr>
+          <w:lang w:val="en-US"/>
+        </w:rPr>
+      </w:pPr>
+    </w:p>
+    <w:p>
+      <w:pPr>
+        <w:rPr>
+          <w:lang w:val="en-US"/>
+        </w:rPr>
+      </w:pPr>
+    </w:p>
+    <w:p>
+      <w:pPr>
+        <w:rPr>
+          <w:lang w:val="en-US"/>
+        </w:rPr>
+      </w:pPr>
+    </w:p>
+    <w:p>
+      <w:pPr>
+        <w:rPr>
+          <w:lang w:val="en-US"/>
+        </w:rPr>
+      </w:pPr>
+    </w:p>
+    <w:p>
+      <w:pPr>
+        <w:rPr>
+          <w:lang w:val="en-US"/>
+        </w:rPr>
+      </w:pPr>
+    </w:p>
+    <w:p>
+      <w:pPr>
+        <w:rPr>
+          <w:lang w:val="en-US"/>
+        </w:rPr>
+      </w:pPr>
+    </w:p>
+    <w:p>
+      <w:pPr>
+        <w:rPr>
+          <w:lang w:val="en-US"/>
+        </w:rPr>
+      </w:pPr>
+    </w:p>
+    <w:p>
+      <w:pPr>
+        <w:rPr>
+          <w:lang w:val="en-US"/>
+        </w:rPr>
+      </w:pPr>
+    </w:p>
     <w:p>
       <w:pPr>
         <w:jc w:val="right"/>
@@ -553,34 +636,12 @@
             <w:szCs w:val="22"/>
             <w:lang w:val="en-US"/>
           </w:rPr>
-          <w:t>CV on</w:t>
-        </w:r>
-        <w:r>
-          <w:rPr>
-            <w:rStyle w:val="Collegamentoipertestuale"/>
-            <w:i/>
-            <w:iCs/>
-            <w:sz w:val="22"/>
-            <w:szCs w:val="22"/>
-            <w:lang w:val="en-US"/>
-          </w:rPr>
-          <w:t>l</w:t>
-        </w:r>
-        <w:r>
-          <w:rPr>
-            <w:rStyle w:val="Collegamentoipertestuale"/>
-            <w:i/>
-            <w:iCs/>
-            <w:sz w:val="22"/>
-            <w:szCs w:val="22"/>
-            <w:lang w:val="en-US"/>
-          </w:rPr>
-          <w:t>ine</w:t>
+          <w:t>CV online</w:t>
         </w:r>
       </w:hyperlink>
     </w:p>
-    <w:bookmarkEnd w:id="4"/>
-    <w:bookmarkEnd w:id="5"/>
+    <w:bookmarkEnd w:id="2"/>
+    <w:bookmarkEnd w:id="3"/>
     <w:p>
       <w:pPr>
         <w:rPr>
@@ -750,7 +811,7 @@
           <w:color w:val="272829"/>
         </w:rPr>
         <w:drawing>
-          <wp:anchor distT="0" distB="0" distL="114300" distR="114300" simplePos="0" relativeHeight="251658240" behindDoc="0" locked="0" layoutInCell="1" allowOverlap="1" wp14:anchorId="64A03784" wp14:editId="44E21F4E">
+          <wp:anchor distT="0" distB="0" distL="114300" distR="114300" simplePos="0" relativeHeight="251658240" behindDoc="0" locked="0" layoutInCell="1" allowOverlap="1" wp14:anchorId="64A03784" wp14:editId="02D90B02">
             <wp:simplePos x="0" y="0"/>
             <wp:positionH relativeFrom="column">
               <wp:posOffset>0</wp:posOffset>
@@ -775,7 +836,7 @@
                     </pic:cNvPicPr>
                   </pic:nvPicPr>
                   <pic:blipFill>
-                    <a:blip r:embed="rId20" cstate="screen">
+                    <a:blip r:embed="rId20" cstate="email">
                       <a:extLst>
                         <a:ext uri="{28A0092B-C50C-407E-A947-70E740481C1C}">
                           <a14:useLocalDpi xmlns:a14="http://schemas.microsoft.com/office/drawing/2010/main"/>
@@ -912,39 +973,7 @@
             <w:rFonts w:ascii="Open Sans" w:hAnsi="Open Sans" w:cs="Open Sans"/>
             <w:lang w:val="en-US"/>
           </w:rPr>
-          <w:t>https://maurodev</w:t>
-        </w:r>
-        <w:r>
-          <w:rPr>
-            <w:rStyle w:val="Collegamentoipertestuale"/>
-            <w:rFonts w:ascii="Open Sans" w:hAnsi="Open Sans" w:cs="Open Sans"/>
-            <w:lang w:val="en-US"/>
-          </w:rPr>
-          <w:t>i</w:t>
-        </w:r>
-        <w:r>
-          <w:rPr>
-            <w:rStyle w:val="Collegamentoipertestuale"/>
-            <w:rFonts w:ascii="Open Sans" w:hAnsi="Open Sans" w:cs="Open Sans"/>
-            <w:lang w:val="en-US"/>
-          </w:rPr>
-          <w:t>to.git</w:t>
-        </w:r>
-        <w:r>
-          <w:rPr>
-            <w:rStyle w:val="Collegamentoipertestuale"/>
-            <w:rFonts w:ascii="Open Sans" w:hAnsi="Open Sans" w:cs="Open Sans"/>
-            <w:lang w:val="en-US"/>
-          </w:rPr>
-          <w:t>h</w:t>
-        </w:r>
-        <w:r>
-          <w:rPr>
-            <w:rStyle w:val="Collegamentoipertestuale"/>
-            <w:rFonts w:ascii="Open Sans" w:hAnsi="Open Sans" w:cs="Open Sans"/>
-            <w:lang w:val="en-US"/>
-          </w:rPr>
-          <w:t>ub.io/cv/</w:t>
+          <w:t>https://maurodevito.github.io/cv/</w:t>
         </w:r>
       </w:hyperlink>
     </w:p>
@@ -1009,6 +1038,7 @@
           <w:lang w:val="en-US"/>
         </w:rPr>
       </w:pPr>
+      <w:proofErr w:type="spellStart"/>
       <w:r>
         <w:rPr>
           <w:rStyle w:val="Enfasigrassetto"/>
@@ -1016,7 +1046,17 @@
           <w:color w:val="272829"/>
           <w:lang w:val="en-US"/>
         </w:rPr>
-        <w:t>Linkedin:</w:t>
+        <w:t>Linkedin</w:t>
+      </w:r>
+      <w:proofErr w:type="spellEnd"/>
+      <w:r>
+        <w:rPr>
+          <w:rStyle w:val="Enfasigrassetto"/>
+          <w:rFonts w:ascii="Open Sans" w:hAnsi="Open Sans" w:cs="Open Sans"/>
+          <w:color w:val="272829"/>
+          <w:lang w:val="en-US"/>
+        </w:rPr>
+        <w:t>:</w:t>
       </w:r>
       <w:r>
         <w:rPr>
@@ -1150,25 +1190,7 @@
             <w:color w:val="0563BB"/>
             <w:u w:val="none"/>
           </w:rPr>
-          <w:t>+39 3</w:t>
-        </w:r>
-        <w:r>
-          <w:rPr>
-            <w:rStyle w:val="Collegamentoipertestuale"/>
-            <w:rFonts w:ascii="Open Sans" w:hAnsi="Open Sans" w:cs="Open Sans"/>
-            <w:color w:val="0563BB"/>
-            <w:u w:val="none"/>
-          </w:rPr>
-          <w:t>3</w:t>
-        </w:r>
-        <w:r>
-          <w:rPr>
-            <w:rStyle w:val="Collegamentoipertestuale"/>
-            <w:rFonts w:ascii="Open Sans" w:hAnsi="Open Sans" w:cs="Open Sans"/>
-            <w:color w:val="0563BB"/>
-            <w:u w:val="none"/>
-          </w:rPr>
-          <w:t>56334864</w:t>
+          <w:t>+39 3356334864</w:t>
         </w:r>
       </w:hyperlink>
     </w:p>
@@ -1344,6 +1366,7 @@
       <w:r>
         <w:rPr>
           <w:rFonts w:ascii="Open Sans" w:hAnsi="Open Sans" w:cs="Open Sans"/>
+          <w:noProof/>
           <w:color w:val="272829"/>
           <w:lang w:val="en-US"/>
         </w:rPr>
@@ -1363,7 +1386,7 @@
                     <pic:cNvPicPr/>
                   </pic:nvPicPr>
                   <pic:blipFill>
-                    <a:blip r:embed="rId27" cstate="screen">
+                    <a:blip r:embed="rId27" cstate="email">
                       <a:extLst>
                         <a:ext uri="{28A0092B-C50C-407E-A947-70E740481C1C}">
                           <a14:useLocalDpi xmlns:a14="http://schemas.microsoft.com/office/drawing/2010/main"/>
@@ -1472,6 +1495,7 @@
       <w:r>
         <w:rPr>
           <w:rFonts w:ascii="Open Sans" w:hAnsi="Open Sans" w:cs="Open Sans"/>
+          <w:noProof/>
           <w:color w:val="272829"/>
           <w:lang w:val="en-US"/>
         </w:rPr>
@@ -1491,7 +1515,7 @@
                     <pic:cNvPicPr/>
                   </pic:nvPicPr>
                   <pic:blipFill>
-                    <a:blip r:embed="rId28" cstate="screen">
+                    <a:blip r:embed="rId28" cstate="email">
                       <a:extLst>
                         <a:ext uri="{28A0092B-C50C-407E-A947-70E740481C1C}">
                           <a14:useLocalDpi xmlns:a14="http://schemas.microsoft.com/office/drawing/2010/main"/>
@@ -1555,6 +1579,9 @@
     <w:p/>
     <w:p>
       <w:r>
+        <w:rPr>
+          <w:noProof/>
+        </w:rPr>
         <w:drawing>
           <wp:inline distT="0" distB="0" distL="0" distR="0" wp14:anchorId="411B23A9" wp14:editId="0FA7D5A9">
             <wp:extent cx="9072245" cy="1145540"/>
@@ -1571,7 +1598,7 @@
                     <pic:cNvPicPr/>
                   </pic:nvPicPr>
                   <pic:blipFill>
-                    <a:blip r:embed="rId29" cstate="screen">
+                    <a:blip r:embed="rId29" cstate="email">
                       <a:extLst>
                         <a:ext uri="{28A0092B-C50C-407E-A947-70E740481C1C}">
                           <a14:useLocalDpi xmlns:a14="http://schemas.microsoft.com/office/drawing/2010/main"/>
@@ -2943,6 +2970,7 @@
         <w:rPr>
           <w:rFonts w:ascii="Open Sans" w:hAnsi="Open Sans" w:cs="Open Sans"/>
           <w:color w:val="272829"/>
+          <w:lang w:val="en-US"/>
         </w:rPr>
       </w:pPr>
       <w:r>
@@ -3018,72 +3046,9 @@
         <w:rPr>
           <w:rFonts w:ascii="Open Sans" w:hAnsi="Open Sans" w:cs="Open Sans"/>
           <w:color w:val="272829"/>
-        </w:rPr>
-        <w:t xml:space="preserve">Of </w:t>
-      </w:r>
-      <w:proofErr w:type="spellStart"/>
-      <w:r>
-        <w:rPr>
-          <w:rFonts w:ascii="Open Sans" w:hAnsi="Open Sans" w:cs="Open Sans"/>
-          <w:color w:val="272829"/>
-        </w:rPr>
-        <w:t>course</w:t>
-      </w:r>
-      <w:proofErr w:type="spellEnd"/>
-      <w:r>
-        <w:rPr>
-          <w:rFonts w:ascii="Open Sans" w:hAnsi="Open Sans" w:cs="Open Sans"/>
-          <w:color w:val="272829"/>
-        </w:rPr>
-        <w:t xml:space="preserve"> work </w:t>
-      </w:r>
-      <w:proofErr w:type="spellStart"/>
-      <w:r>
-        <w:rPr>
-          <w:rFonts w:ascii="Open Sans" w:hAnsi="Open Sans" w:cs="Open Sans"/>
-          <w:color w:val="272829"/>
-        </w:rPr>
-        <w:t>projects</w:t>
-      </w:r>
-      <w:proofErr w:type="spellEnd"/>
-      <w:r>
-        <w:rPr>
-          <w:rFonts w:ascii="Open Sans" w:hAnsi="Open Sans" w:cs="Open Sans"/>
-          <w:color w:val="272829"/>
-        </w:rPr>
-        <w:t xml:space="preserve"> are </w:t>
-      </w:r>
-      <w:proofErr w:type="spellStart"/>
-      <w:r>
-        <w:rPr>
-          <w:rFonts w:ascii="Open Sans" w:hAnsi="Open Sans" w:cs="Open Sans"/>
-          <w:color w:val="272829"/>
-        </w:rPr>
-        <w:t>not</w:t>
-      </w:r>
-      <w:proofErr w:type="spellEnd"/>
-      <w:r>
-        <w:rPr>
-          <w:rFonts w:ascii="Open Sans" w:hAnsi="Open Sans" w:cs="Open Sans"/>
-          <w:color w:val="272829"/>
-        </w:rPr>
-        <w:t xml:space="preserve"> </w:t>
-      </w:r>
-      <w:proofErr w:type="spellStart"/>
-      <w:r>
-        <w:rPr>
-          <w:rFonts w:ascii="Open Sans" w:hAnsi="Open Sans" w:cs="Open Sans"/>
-          <w:color w:val="272829"/>
-        </w:rPr>
-        <w:t>listed</w:t>
-      </w:r>
-      <w:proofErr w:type="spellEnd"/>
-      <w:r>
-        <w:rPr>
-          <w:rFonts w:ascii="Open Sans" w:hAnsi="Open Sans" w:cs="Open Sans"/>
-          <w:color w:val="272829"/>
-        </w:rPr>
-        <w:t>.</w:t>
+          <w:lang w:val="en-US"/>
+        </w:rPr>
+        <w:t>Of course work projects are not listed.</w:t>
       </w:r>
     </w:p>
     <w:p>
@@ -3137,7 +3102,7 @@
                     </pic:cNvPicPr>
                   </pic:nvPicPr>
                   <pic:blipFill>
-                    <a:blip r:embed="rId30" cstate="screen">
+                    <a:blip r:embed="rId30" cstate="email">
                       <a:extLst>
                         <a:ext uri="{28A0092B-C50C-407E-A947-70E740481C1C}">
                           <a14:useLocalDpi xmlns:a14="http://schemas.microsoft.com/office/drawing/2010/main"/>
@@ -3245,6 +3210,7 @@
           <w:rFonts w:ascii="Arial" w:hAnsi="Arial" w:cs="Arial"/>
           <w:sz w:val="33"/>
           <w:szCs w:val="33"/>
+          <w:lang w:val="en-US"/>
         </w:rPr>
       </w:pPr>
       <w:r>
@@ -3252,6 +3218,7 @@
           <w:rFonts w:ascii="Arial" w:hAnsi="Arial" w:cs="Arial"/>
           <w:sz w:val="33"/>
           <w:szCs w:val="33"/>
+          <w:lang w:val="en-US"/>
         </w:rPr>
         <w:t>Project information</w:t>
       </w:r>
@@ -3314,7 +3281,7 @@
                     </pic:cNvPicPr>
                   </pic:nvPicPr>
                   <pic:blipFill>
-                    <a:blip r:embed="rId31" cstate="screen">
+                    <a:blip r:embed="rId31" cstate="email">
                       <a:extLst>
                         <a:ext uri="{28A0092B-C50C-407E-A947-70E740481C1C}">
                           <a14:useLocalDpi xmlns:a14="http://schemas.microsoft.com/office/drawing/2010/main"/>
@@ -3850,8 +3817,20 @@
         </w:rPr>
       </w:pPr>
     </w:p>
-    <w:p/>
-    <w:p/>
+    <w:p>
+      <w:pPr>
+        <w:rPr>
+          <w:lang w:val="en-US"/>
+        </w:rPr>
+      </w:pPr>
+    </w:p>
+    <w:p>
+      <w:pPr>
+        <w:rPr>
+          <w:lang w:val="en-US"/>
+        </w:rPr>
+      </w:pPr>
+    </w:p>
     <w:p>
       <w:pPr>
         <w:pStyle w:val="Titolo3"/>
@@ -3960,7 +3939,7 @@
                     </pic:cNvPicPr>
                   </pic:nvPicPr>
                   <pic:blipFill>
-                    <a:blip r:embed="rId34" cstate="screen">
+                    <a:blip r:embed="rId34" cstate="email">
                       <a:extLst>
                         <a:ext uri="{28A0092B-C50C-407E-A947-70E740481C1C}">
                           <a14:useLocalDpi xmlns:a14="http://schemas.microsoft.com/office/drawing/2010/main"/>
@@ -4081,7 +4060,7 @@
                     </pic:cNvPicPr>
                   </pic:nvPicPr>
                   <pic:blipFill>
-                    <a:blip r:embed="rId35" cstate="screen">
+                    <a:blip r:embed="rId35" cstate="email">
                       <a:extLst>
                         <a:ext uri="{28A0092B-C50C-407E-A947-70E740481C1C}">
                           <a14:useLocalDpi xmlns:a14="http://schemas.microsoft.com/office/drawing/2010/main"/>
@@ -4445,7 +4424,6 @@
           <w:bCs w:val="0"/>
           <w:sz w:val="32"/>
           <w:szCs w:val="32"/>
-          <w:lang w:val="en-US"/>
         </w:rPr>
       </w:pPr>
     </w:p>
@@ -4556,7 +4534,7 @@
                     </pic:cNvPicPr>
                   </pic:nvPicPr>
                   <pic:blipFill>
-                    <a:blip r:embed="rId36" cstate="screen">
+                    <a:blip r:embed="rId36" cstate="email">
                       <a:extLst>
                         <a:ext uri="{28A0092B-C50C-407E-A947-70E740481C1C}">
                           <a14:useLocalDpi xmlns:a14="http://schemas.microsoft.com/office/drawing/2010/main"/>
@@ -4608,6 +4586,7 @@
           <w:rFonts w:ascii="Arial" w:hAnsi="Arial" w:cs="Arial"/>
           <w:sz w:val="33"/>
           <w:szCs w:val="33"/>
+          <w:lang w:val="en-US"/>
         </w:rPr>
       </w:pPr>
       <w:r>
@@ -4615,6 +4594,7 @@
           <w:rFonts w:ascii="Arial" w:hAnsi="Arial" w:cs="Arial"/>
           <w:sz w:val="33"/>
           <w:szCs w:val="33"/>
+          <w:lang w:val="en-US"/>
         </w:rPr>
         <w:t>Project information</w:t>
       </w:r>
@@ -4677,7 +4657,7 @@
                     </pic:cNvPicPr>
                   </pic:nvPicPr>
                   <pic:blipFill>
-                    <a:blip r:embed="rId37" cstate="screen">
+                    <a:blip r:embed="rId37" cstate="email">
                       <a:extLst>
                         <a:ext uri="{28A0092B-C50C-407E-A947-70E740481C1C}">
                           <a14:useLocalDpi xmlns:a14="http://schemas.microsoft.com/office/drawing/2010/main"/>
@@ -4875,7 +4855,7 @@
                     </pic:cNvPicPr>
                   </pic:nvPicPr>
                   <pic:blipFill>
-                    <a:blip r:embed="rId33">
+                    <a:blip r:embed="rId39" cstate="email">
                       <a:extLst>
                         <a:ext uri="{28A0092B-C50C-407E-A947-70E740481C1C}">
                           <a14:useLocalDpi xmlns:a14="http://schemas.microsoft.com/office/drawing/2010/main"/>
@@ -4974,7 +4954,13 @@
         <w:t>[how to play: tap to fly]</w:t>
       </w:r>
     </w:p>
-    <w:p/>
+    <w:p>
+      <w:pPr>
+        <w:rPr>
+          <w:lang w:val="en-US"/>
+        </w:rPr>
+      </w:pPr>
+    </w:p>
     <w:p>
       <w:pPr>
         <w:pStyle w:val="Titolo3"/>
@@ -5087,7 +5073,7 @@
                     </pic:cNvPicPr>
                   </pic:nvPicPr>
                   <pic:blipFill>
-                    <a:blip r:embed="rId39" cstate="screen">
+                    <a:blip r:embed="rId40" cstate="email">
                       <a:extLst>
                         <a:ext uri="{28A0092B-C50C-407E-A947-70E740481C1C}">
                           <a14:useLocalDpi xmlns:a14="http://schemas.microsoft.com/office/drawing/2010/main"/>
@@ -5210,7 +5196,7 @@
                     </pic:cNvPicPr>
                   </pic:nvPicPr>
                   <pic:blipFill>
-                    <a:blip r:embed="rId40" cstate="screen">
+                    <a:blip r:embed="rId41" cstate="email">
                       <a:extLst>
                         <a:ext uri="{28A0092B-C50C-407E-A947-70E740481C1C}">
                           <a14:useLocalDpi xmlns:a14="http://schemas.microsoft.com/office/drawing/2010/main"/>
@@ -5332,7 +5318,7 @@
         </w:rPr>
         <w:t> </w:t>
       </w:r>
-      <w:hyperlink r:id="rId41" w:tgtFrame="_new" w:history="1">
+      <w:hyperlink r:id="rId42" w:tgtFrame="_new" w:history="1">
         <w:r>
           <w:rPr>
             <w:rStyle w:val="Collegamentoipertestuale"/>
@@ -5391,7 +5377,7 @@
             <wp:extent cx="1432560" cy="510746"/>
             <wp:effectExtent l="0" t="0" r="2540" b="0"/>
             <wp:docPr id="31" name="Immagine 31">
-              <a:hlinkClick xmlns:a="http://schemas.openxmlformats.org/drawingml/2006/main" r:id="rId41" tgtFrame="&quot;_new&quot;"/>
+              <a:hlinkClick xmlns:a="http://schemas.openxmlformats.org/drawingml/2006/main" r:id="rId42" tgtFrame="&quot;_new&quot;"/>
             </wp:docPr>
             <wp:cNvGraphicFramePr>
               <a:graphicFrameLocks xmlns:a="http://schemas.openxmlformats.org/drawingml/2006/main" noChangeAspect="1"/>
@@ -5401,14 +5387,14 @@
                 <pic:pic xmlns:pic="http://schemas.openxmlformats.org/drawingml/2006/picture">
                   <pic:nvPicPr>
                     <pic:cNvPr id="0" name="Picture 16">
-                      <a:hlinkClick r:id="rId41" tgtFrame="&quot;_new&quot;"/>
+                      <a:hlinkClick r:id="rId42" tgtFrame="&quot;_new&quot;"/>
                     </pic:cNvPr>
                     <pic:cNvPicPr>
                       <a:picLocks noChangeAspect="1" noChangeArrowheads="1"/>
                     </pic:cNvPicPr>
                   </pic:nvPicPr>
                   <pic:blipFill>
-                    <a:blip r:embed="rId33">
+                    <a:blip r:embed="rId43" cstate="email">
                       <a:extLst>
                         <a:ext uri="{28A0092B-C50C-407E-A947-70E740481C1C}">
                           <a14:useLocalDpi xmlns:a14="http://schemas.microsoft.com/office/drawing/2010/main"/>
@@ -5692,7 +5678,7 @@
                     </pic:cNvPicPr>
                   </pic:nvPicPr>
                   <pic:blipFill>
-                    <a:blip r:embed="rId42" cstate="screen">
+                    <a:blip r:embed="rId44" cstate="email">
                       <a:extLst>
                         <a:ext uri="{28A0092B-C50C-407E-A947-70E740481C1C}">
                           <a14:useLocalDpi xmlns:a14="http://schemas.microsoft.com/office/drawing/2010/main"/>
@@ -5813,7 +5799,7 @@
                     </pic:cNvPicPr>
                   </pic:nvPicPr>
                   <pic:blipFill>
-                    <a:blip r:embed="rId43" cstate="screen">
+                    <a:blip r:embed="rId45" cstate="email">
                       <a:extLst>
                         <a:ext uri="{28A0092B-C50C-407E-A947-70E740481C1C}">
                           <a14:useLocalDpi xmlns:a14="http://schemas.microsoft.com/office/drawing/2010/main"/>
@@ -6060,62 +6046,57 @@
     </w:p>
     <w:p>
       <w:pPr>
-        <w:pStyle w:val="NormaleWeb"/>
-        <w:spacing w:before="0" w:beforeAutospacing="0" w:after="120" w:afterAutospacing="0"/>
-        <w:rPr>
-          <w:rFonts w:ascii="Open Sans" w:hAnsi="Open Sans" w:cs="Open Sans"/>
-          <w:lang w:val="en-US"/>
-        </w:rPr>
-      </w:pPr>
-      <w:r>
-        <w:rPr>
-          <w:rFonts w:ascii="Open Sans" w:hAnsi="Open Sans" w:cs="Open Sans"/>
-          <w:lang w:val="en-US"/>
-        </w:rPr>
-        <w:t>Bring the passion of your favorite team to your device: the official app of the US Avellino 1912 football club has arrived!</w:t>
-      </w:r>
-    </w:p>
-    <w:p>
-      <w:pPr>
-        <w:pStyle w:val="NormaleWeb"/>
-        <w:spacing w:before="0" w:beforeAutospacing="0" w:after="120" w:afterAutospacing="0"/>
-        <w:rPr>
-          <w:rFonts w:ascii="Open Sans" w:hAnsi="Open Sans" w:cs="Open Sans"/>
-          <w:lang w:val="en-US"/>
-        </w:rPr>
-      </w:pPr>
-      <w:r>
-        <w:rPr>
-          <w:rFonts w:ascii="Open Sans" w:hAnsi="Open Sans" w:cs="Open Sans"/>
-          <w:lang w:val="en-US"/>
-        </w:rPr>
-        <w:t>Thanks to this application you will have free access to news, the calendar and the standings, the Team details, the official store and much more!</w:t>
-      </w:r>
-    </w:p>
-    <w:p>
-      <w:pPr>
-        <w:pStyle w:val="NormaleWeb"/>
-        <w:spacing w:before="0" w:beforeAutospacing="0" w:after="120" w:afterAutospacing="0"/>
-        <w:rPr>
-          <w:rFonts w:ascii="Open Sans" w:hAnsi="Open Sans" w:cs="Open Sans"/>
-        </w:rPr>
-      </w:pPr>
-      <w:r>
-        <w:rPr>
-          <w:rFonts w:ascii="Open Sans" w:hAnsi="Open Sans" w:cs="Open Sans"/>
-        </w:rPr>
-        <w:t xml:space="preserve">Forza Lupi and Forza </w:t>
-      </w:r>
-      <w:proofErr w:type="gramStart"/>
-      <w:r>
-        <w:rPr>
-          <w:rFonts w:ascii="Open Sans" w:hAnsi="Open Sans" w:cs="Open Sans"/>
-        </w:rPr>
-        <w:t>Avellino !!!</w:t>
-      </w:r>
-      <w:proofErr w:type="gramEnd"/>
-    </w:p>
-    <w:p/>
+        <w:rPr>
+          <w:rFonts w:ascii="Open Sans" w:eastAsia="Times New Roman" w:hAnsi="Open Sans" w:cs="Open Sans"/>
+          <w:lang w:val="en-US" w:eastAsia="it-IT"/>
+        </w:rPr>
+      </w:pPr>
+      <w:r>
+        <w:rPr>
+          <w:rFonts w:ascii="Open Sans" w:eastAsia="Times New Roman" w:hAnsi="Open Sans" w:cs="Open Sans"/>
+          <w:lang w:val="en-US" w:eastAsia="it-IT"/>
+        </w:rPr>
+        <w:t xml:space="preserve">Play </w:t>
+      </w:r>
+      <w:proofErr w:type="spellStart"/>
+      <w:r>
+        <w:rPr>
+          <w:rFonts w:ascii="Open Sans" w:eastAsia="Times New Roman" w:hAnsi="Open Sans" w:cs="Open Sans"/>
+          <w:lang w:val="en-US" w:eastAsia="it-IT"/>
+        </w:rPr>
+        <w:t>Jumply</w:t>
+      </w:r>
+      <w:proofErr w:type="spellEnd"/>
+      <w:r>
+        <w:rPr>
+          <w:rFonts w:ascii="Open Sans" w:eastAsia="Times New Roman" w:hAnsi="Open Sans" w:cs="Open Sans"/>
+          <w:lang w:val="en-US" w:eastAsia="it-IT"/>
+        </w:rPr>
+        <w:t>!! It isn't as simple as it looks!</w:t>
+      </w:r>
+    </w:p>
+    <w:p>
+      <w:pPr>
+        <w:rPr>
+          <w:rFonts w:ascii="Open Sans" w:eastAsia="Times New Roman" w:hAnsi="Open Sans" w:cs="Open Sans"/>
+          <w:lang w:val="en-US" w:eastAsia="it-IT"/>
+        </w:rPr>
+      </w:pPr>
+    </w:p>
+    <w:p>
+      <w:pPr>
+        <w:rPr>
+          <w:lang w:val="en-US"/>
+        </w:rPr>
+      </w:pPr>
+      <w:r>
+        <w:rPr>
+          <w:rFonts w:ascii="Open Sans" w:eastAsia="Times New Roman" w:hAnsi="Open Sans" w:cs="Open Sans"/>
+          <w:lang w:val="en-US" w:eastAsia="it-IT"/>
+        </w:rPr>
+        <w:t>A game with increasing difficulty and which needs concentration to keep jumping on the rope.</w:t>
+      </w:r>
+    </w:p>
     <w:p>
       <w:pPr>
         <w:pStyle w:val="Titolo3"/>
@@ -6127,6 +6108,7 @@
           <w:bCs w:val="0"/>
           <w:sz w:val="32"/>
           <w:szCs w:val="32"/>
+          <w:lang w:val="en-US"/>
         </w:rPr>
       </w:pPr>
     </w:p>
@@ -6141,9 +6123,9 @@
           <w:color w:val="0066FF"/>
           <w:sz w:val="32"/>
           <w:szCs w:val="32"/>
-        </w:rPr>
-      </w:pPr>
-      <w:proofErr w:type="spellStart"/>
+          <w:lang w:val="en-US"/>
+        </w:rPr>
+      </w:pPr>
       <w:r>
         <w:rPr>
           <w:rStyle w:val="Enfasigrassetto"/>
@@ -6152,44 +6134,9 @@
           <w:bCs w:val="0"/>
           <w:sz w:val="32"/>
           <w:szCs w:val="32"/>
-        </w:rPr>
-        <w:t>Alexa</w:t>
-      </w:r>
-      <w:proofErr w:type="spellEnd"/>
-      <w:r>
-        <w:rPr>
-          <w:rStyle w:val="Enfasigrassetto"/>
-          <w:rFonts w:ascii="Arial" w:hAnsi="Arial" w:cs="Arial"/>
-          <w:b w:val="0"/>
-          <w:bCs w:val="0"/>
-          <w:sz w:val="32"/>
-          <w:szCs w:val="32"/>
-        </w:rPr>
-        <w:t xml:space="preserve"> </w:t>
-      </w:r>
-      <w:proofErr w:type="spellStart"/>
-      <w:r>
-        <w:rPr>
-          <w:rStyle w:val="Enfasigrassetto"/>
-          <w:rFonts w:ascii="Arial" w:hAnsi="Arial" w:cs="Arial"/>
-          <w:b w:val="0"/>
-          <w:bCs w:val="0"/>
-          <w:sz w:val="32"/>
-          <w:szCs w:val="32"/>
-        </w:rPr>
-        <w:t>Skill</w:t>
-      </w:r>
-      <w:proofErr w:type="spellEnd"/>
-      <w:r>
-        <w:rPr>
-          <w:rStyle w:val="Enfasigrassetto"/>
-          <w:rFonts w:ascii="Arial" w:hAnsi="Arial" w:cs="Arial"/>
-          <w:b w:val="0"/>
-          <w:bCs w:val="0"/>
-          <w:sz w:val="32"/>
-          <w:szCs w:val="32"/>
-        </w:rPr>
-        <w:t>:</w:t>
+          <w:lang w:val="en-US"/>
+        </w:rPr>
+        <w:t>Alexa Skill:</w:t>
       </w:r>
       <w:r>
         <w:rPr>
@@ -6199,10 +6146,10 @@
           <w:bCs/>
           <w:sz w:val="32"/>
           <w:szCs w:val="32"/>
+          <w:lang w:val="en-US"/>
         </w:rPr>
         <w:t> </w:t>
       </w:r>
-      <w:proofErr w:type="spellStart"/>
       <w:r>
         <w:rPr>
           <w:rFonts w:ascii="Arial" w:hAnsi="Arial" w:cs="Arial"/>
@@ -6211,36 +6158,17 @@
           <w:color w:val="0066FF"/>
           <w:sz w:val="32"/>
           <w:szCs w:val="32"/>
-        </w:rPr>
-        <w:t>Funny</w:t>
-      </w:r>
-      <w:proofErr w:type="spellEnd"/>
-      <w:r>
-        <w:rPr>
-          <w:rFonts w:ascii="Arial" w:hAnsi="Arial" w:cs="Arial"/>
-          <w:b/>
-          <w:bCs/>
-          <w:color w:val="0066FF"/>
-          <w:sz w:val="32"/>
-          <w:szCs w:val="32"/>
-        </w:rPr>
-        <w:t xml:space="preserve"> </w:t>
-      </w:r>
-      <w:proofErr w:type="spellStart"/>
-      <w:r>
-        <w:rPr>
-          <w:rFonts w:ascii="Arial" w:hAnsi="Arial" w:cs="Arial"/>
-          <w:b/>
-          <w:bCs/>
-          <w:color w:val="0066FF"/>
-          <w:sz w:val="32"/>
-          <w:szCs w:val="32"/>
-        </w:rPr>
-        <w:t>Pranks</w:t>
-      </w:r>
-      <w:proofErr w:type="spellEnd"/>
-    </w:p>
-    <w:p>
+          <w:lang w:val="en-US"/>
+        </w:rPr>
+        <w:t>Funny Pranks</w:t>
+      </w:r>
+    </w:p>
+    <w:p>
+      <w:pPr>
+        <w:rPr>
+          <w:lang w:val="en-US"/>
+        </w:rPr>
+      </w:pPr>
       <w:r>
         <w:rPr>
           <w:noProof/>
@@ -6271,7 +6199,7 @@
                     </pic:cNvPicPr>
                   </pic:nvPicPr>
                   <pic:blipFill>
-                    <a:blip r:embed="rId44" cstate="screen">
+                    <a:blip r:embed="rId46" cstate="email">
                       <a:extLst>
                         <a:ext uri="{28A0092B-C50C-407E-A947-70E740481C1C}">
                           <a14:useLocalDpi xmlns:a14="http://schemas.microsoft.com/office/drawing/2010/main"/>
@@ -6313,12 +6241,16 @@
       <w:pPr>
         <w:rPr>
           <w:rFonts w:ascii="Times New Roman" w:hAnsi="Times New Roman" w:cs="Times New Roman"/>
+          <w:lang w:val="en-US"/>
         </w:rPr>
       </w:pPr>
       <w:r>
         <w:fldChar w:fldCharType="begin"/>
       </w:r>
       <w:r>
+        <w:rPr>
+          <w:lang w:val="en-US"/>
+        </w:rPr>
         <w:instrText xml:space="preserve"> INCLUDEPICTURE "/var/folders/cv/56478q797wq68qgv95rxwym80000gn/T/com.microsoft.Word/WebArchiveCopyPasteTempFiles/skillFunnyJokes.png" \* MERGEFORMATINET </w:instrText>
       </w:r>
       <w:r>
@@ -6339,6 +6271,7 @@
           <w:rFonts w:ascii="Arial" w:hAnsi="Arial" w:cs="Arial"/>
           <w:sz w:val="33"/>
           <w:szCs w:val="33"/>
+          <w:lang w:val="en-US"/>
         </w:rPr>
       </w:pPr>
       <w:r>
@@ -6346,6 +6279,7 @@
           <w:rFonts w:ascii="Arial" w:hAnsi="Arial" w:cs="Arial"/>
           <w:sz w:val="33"/>
           <w:szCs w:val="33"/>
+          <w:lang w:val="en-US"/>
         </w:rPr>
         <w:t>Project information</w:t>
       </w:r>
@@ -6408,7 +6342,7 @@
                     </pic:cNvPicPr>
                   </pic:nvPicPr>
                   <pic:blipFill>
-                    <a:blip r:embed="rId45" cstate="screen">
+                    <a:blip r:embed="rId47" cstate="email">
                       <a:extLst>
                         <a:ext uri="{28A0092B-C50C-407E-A947-70E740481C1C}">
                           <a14:useLocalDpi xmlns:a14="http://schemas.microsoft.com/office/drawing/2010/main"/>
@@ -6528,24 +6462,12 @@
       </w:r>
       <w:proofErr w:type="spellStart"/>
       <w:r>
-        <w:rPr>
-          <w:sz w:val="23"/>
-          <w:szCs w:val="23"/>
-        </w:rPr>
         <w:fldChar w:fldCharType="begin"/>
       </w:r>
       <w:r>
-        <w:rPr>
-          <w:sz w:val="23"/>
-          <w:szCs w:val="23"/>
-        </w:rPr>
         <w:instrText xml:space="preserve"> HYPERLINK "https://www.amazon.com/gp/product/B07X6H63QT" \t "_new" </w:instrText>
       </w:r>
       <w:r>
-        <w:rPr>
-          <w:sz w:val="23"/>
-          <w:szCs w:val="23"/>
-        </w:rPr>
         <w:fldChar w:fldCharType="separate"/>
       </w:r>
       <w:r>
@@ -6580,6 +6502,8 @@
       <w:proofErr w:type="spellEnd"/>
       <w:r>
         <w:rPr>
+          <w:rStyle w:val="Collegamentoipertestuale"/>
+          <w:color w:val="0563BB"/>
           <w:sz w:val="23"/>
           <w:szCs w:val="23"/>
         </w:rPr>
@@ -6610,7 +6534,7 @@
             <wp:extent cx="1443317" cy="514581"/>
             <wp:effectExtent l="0" t="0" r="5080" b="0"/>
             <wp:docPr id="26" name="Immagine 26">
-              <a:hlinkClick xmlns:a="http://schemas.openxmlformats.org/drawingml/2006/main" r:id="rId46" tgtFrame="&quot;_new&quot;"/>
+              <a:hlinkClick xmlns:a="http://schemas.openxmlformats.org/drawingml/2006/main" r:id="rId48" tgtFrame="&quot;_new&quot;"/>
             </wp:docPr>
             <wp:cNvGraphicFramePr>
               <a:graphicFrameLocks xmlns:a="http://schemas.openxmlformats.org/drawingml/2006/main" noChangeAspect="1"/>
@@ -6620,14 +6544,14 @@
                 <pic:pic xmlns:pic="http://schemas.openxmlformats.org/drawingml/2006/picture">
                   <pic:nvPicPr>
                     <pic:cNvPr id="0" name="Picture 23">
-                      <a:hlinkClick r:id="rId46" tgtFrame="&quot;_new&quot;"/>
+                      <a:hlinkClick r:id="rId48" tgtFrame="&quot;_new&quot;"/>
                     </pic:cNvPr>
                     <pic:cNvPicPr>
                       <a:picLocks noChangeAspect="1" noChangeArrowheads="1"/>
                     </pic:cNvPicPr>
                   </pic:nvPicPr>
                   <pic:blipFill>
-                    <a:blip r:embed="rId47">
+                    <a:blip r:embed="rId49" cstate="email">
                       <a:extLst>
                         <a:ext uri="{28A0092B-C50C-407E-A947-70E740481C1C}">
                           <a14:useLocalDpi xmlns:a14="http://schemas.microsoft.com/office/drawing/2010/main"/>
@@ -7185,7 +7109,7 @@
                     </pic:cNvPicPr>
                   </pic:nvPicPr>
                   <pic:blipFill>
-                    <a:blip r:embed="rId48" cstate="screen">
+                    <a:blip r:embed="rId50" cstate="email">
                       <a:extLst>
                         <a:ext uri="{28A0092B-C50C-407E-A947-70E740481C1C}">
                           <a14:useLocalDpi xmlns:a14="http://schemas.microsoft.com/office/drawing/2010/main"/>
@@ -7300,7 +7224,7 @@
                     </pic:cNvPicPr>
                   </pic:nvPicPr>
                   <pic:blipFill>
-                    <a:blip r:embed="rId49" cstate="screen">
+                    <a:blip r:embed="rId51" cstate="email">
                       <a:extLst>
                         <a:ext uri="{28A0092B-C50C-407E-A947-70E740481C1C}">
                           <a14:useLocalDpi xmlns:a14="http://schemas.microsoft.com/office/drawing/2010/main"/>
@@ -7425,7 +7349,7 @@
         </w:rPr>
         <w:t> </w:t>
       </w:r>
-      <w:hyperlink r:id="rId50" w:tgtFrame="_new" w:history="1">
+      <w:hyperlink r:id="rId52" w:tgtFrame="_new" w:history="1">
         <w:r>
           <w:rPr>
             <w:rStyle w:val="Collegamentoipertestuale"/>
@@ -7434,27 +7358,7 @@
             <w:szCs w:val="23"/>
             <w:lang w:val="en-US"/>
           </w:rPr>
-          <w:t>Available Am</w:t>
-        </w:r>
-        <w:r>
-          <w:rPr>
-            <w:rStyle w:val="Collegamentoipertestuale"/>
-            <w:color w:val="0563BB"/>
-            <w:sz w:val="23"/>
-            <w:szCs w:val="23"/>
-            <w:lang w:val="en-US"/>
-          </w:rPr>
-          <w:t>a</w:t>
-        </w:r>
-        <w:r>
-          <w:rPr>
-            <w:rStyle w:val="Collegamentoipertestuale"/>
-            <w:color w:val="0563BB"/>
-            <w:sz w:val="23"/>
-            <w:szCs w:val="23"/>
-            <w:lang w:val="en-US"/>
-          </w:rPr>
-          <w:t>zon Alexa</w:t>
+          <w:t>Available Amazon Alexa</w:t>
         </w:r>
       </w:hyperlink>
     </w:p>
@@ -7482,7 +7386,7 @@
             <wp:extent cx="1425389" cy="508189"/>
             <wp:effectExtent l="0" t="0" r="0" b="0"/>
             <wp:docPr id="23" name="Immagine 23">
-              <a:hlinkClick xmlns:a="http://schemas.openxmlformats.org/drawingml/2006/main" r:id="rId50" tgtFrame="&quot;_new&quot;"/>
+              <a:hlinkClick xmlns:a="http://schemas.openxmlformats.org/drawingml/2006/main" r:id="rId52" tgtFrame="&quot;_new&quot;"/>
             </wp:docPr>
             <wp:cNvGraphicFramePr>
               <a:graphicFrameLocks xmlns:a="http://schemas.openxmlformats.org/drawingml/2006/main" noChangeAspect="1"/>
@@ -7492,14 +7396,14 @@
                 <pic:pic xmlns:pic="http://schemas.openxmlformats.org/drawingml/2006/picture">
                   <pic:nvPicPr>
                     <pic:cNvPr id="23" name="Immagine 23">
-                      <a:hlinkClick r:id="rId50" tgtFrame="&quot;_new&quot;"/>
+                      <a:hlinkClick r:id="rId52" tgtFrame="&quot;_new&quot;"/>
                     </pic:cNvPr>
                     <pic:cNvPicPr>
                       <a:picLocks noChangeAspect="1" noChangeArrowheads="1"/>
                     </pic:cNvPicPr>
                   </pic:nvPicPr>
                   <pic:blipFill>
-                    <a:blip r:embed="rId47">
+                    <a:blip r:embed="rId53" cstate="email">
                       <a:extLst>
                         <a:ext uri="{28A0092B-C50C-407E-A947-70E740481C1C}">
                           <a14:useLocalDpi xmlns:a14="http://schemas.microsoft.com/office/drawing/2010/main"/>
@@ -7887,7 +7791,7 @@
           <w:szCs w:val="22"/>
           <w:lang w:val="en-US"/>
         </w:rPr>
-        <w:t>I</w:t>
+        <w:t>Interested in opportunities that allow me to grow and learn and in which I can bring my contribution and experience.</w:t>
       </w:r>
       <w:r>
         <w:rPr>
@@ -7897,47 +7801,8 @@
           <w:szCs w:val="22"/>
           <w:lang w:val="en-US"/>
         </w:rPr>
-        <w:t>nterested in opportunities that allow me to grow and learn and in which I can bring my contribution and experience</w:t>
-      </w:r>
-      <w:r>
-        <w:rPr>
-          <w:rFonts w:ascii="Open Sans" w:hAnsi="Open Sans" w:cs="Open Sans"/>
-          <w:color w:val="728394"/>
-          <w:sz w:val="22"/>
-          <w:szCs w:val="22"/>
-          <w:lang w:val="en-US"/>
-        </w:rPr>
-        <w:t>.</w:t>
-      </w:r>
-      <w:r>
-        <w:rPr>
-          <w:rFonts w:ascii="Open Sans" w:hAnsi="Open Sans" w:cs="Open Sans"/>
-          <w:color w:val="728394"/>
-          <w:sz w:val="22"/>
-          <w:szCs w:val="22"/>
-          <w:lang w:val="en-US"/>
-        </w:rPr>
         <w:br/>
-      </w:r>
-      <w:r>
-        <w:rPr>
-          <w:rFonts w:ascii="Open Sans" w:hAnsi="Open Sans" w:cs="Open Sans"/>
-          <w:color w:val="728394"/>
-          <w:sz w:val="22"/>
-          <w:szCs w:val="22"/>
-          <w:lang w:val="en-US"/>
-        </w:rPr>
-        <w:t>Available to work remotely or to travel anywhere in the world</w:t>
-      </w:r>
-      <w:r>
-        <w:rPr>
-          <w:rFonts w:ascii="Open Sans" w:hAnsi="Open Sans" w:cs="Open Sans"/>
-          <w:color w:val="728394"/>
-          <w:sz w:val="22"/>
-          <w:szCs w:val="22"/>
-          <w:lang w:val="en-US"/>
-        </w:rPr>
-        <w:t>.</w:t>
+        <w:t>Available to work remotely or to travel anywhere in the world.</w:t>
       </w:r>
     </w:p>
     <w:p>
@@ -8050,6 +7915,7 @@
       <w:r>
         <w:rPr>
           <w:rFonts w:ascii="Poppins" w:eastAsia="Times New Roman" w:hAnsi="Poppins" w:cs="Poppins"/>
+          <w:noProof/>
           <w:color w:val="45505B"/>
           <w:lang w:val="en-US" w:eastAsia="it-IT"/>
         </w:rPr>
@@ -8073,7 +7939,7 @@
                     <pic:cNvPicPr/>
                   </pic:nvPicPr>
                   <pic:blipFill>
-                    <a:blip r:embed="rId9" cstate="screen">
+                    <a:blip r:embed="rId9" cstate="email">
                       <a:extLst>
                         <a:ext uri="{28A0092B-C50C-407E-A947-70E740481C1C}">
                           <a14:useLocalDpi xmlns:a14="http://schemas.microsoft.com/office/drawing/2010/main"/>
@@ -8102,6 +7968,7 @@
       <w:r>
         <w:rPr>
           <w:rFonts w:ascii="Poppins" w:eastAsia="Times New Roman" w:hAnsi="Poppins" w:cs="Poppins"/>
+          <w:noProof/>
           <w:color w:val="45505B"/>
           <w:lang w:val="en-US" w:eastAsia="it-IT"/>
         </w:rPr>
@@ -8125,7 +7992,7 @@
                     <pic:cNvPicPr/>
                   </pic:nvPicPr>
                   <pic:blipFill>
-                    <a:blip r:embed="rId11" cstate="screen">
+                    <a:blip r:embed="rId11" cstate="email">
                       <a:extLst>
                         <a:ext uri="{28A0092B-C50C-407E-A947-70E740481C1C}">
                           <a14:useLocalDpi xmlns:a14="http://schemas.microsoft.com/office/drawing/2010/main"/>
@@ -8154,6 +8021,7 @@
       <w:r>
         <w:rPr>
           <w:rFonts w:ascii="Poppins" w:eastAsia="Times New Roman" w:hAnsi="Poppins" w:cs="Poppins"/>
+          <w:noProof/>
           <w:color w:val="45505B"/>
           <w:lang w:val="en-US" w:eastAsia="it-IT"/>
         </w:rPr>
@@ -8162,7 +8030,7 @@
             <wp:extent cx="268448" cy="268448"/>
             <wp:effectExtent l="0" t="0" r="0" b="0"/>
             <wp:docPr id="51" name="Immagine 51">
-              <a:hlinkClick xmlns:a="http://schemas.openxmlformats.org/drawingml/2006/main" r:id="rId23"/>
+              <a:hlinkClick xmlns:a="http://schemas.openxmlformats.org/drawingml/2006/main" r:id="rId12"/>
             </wp:docPr>
             <wp:cNvGraphicFramePr>
               <a:graphicFrameLocks xmlns:a="http://schemas.openxmlformats.org/drawingml/2006/main" noChangeAspect="1"/>
@@ -8172,12 +8040,12 @@
                 <pic:pic xmlns:pic="http://schemas.openxmlformats.org/drawingml/2006/picture">
                   <pic:nvPicPr>
                     <pic:cNvPr id="9" name="Immagine 9">
-                      <a:hlinkClick r:id="rId23"/>
+                      <a:hlinkClick r:id="rId12"/>
                     </pic:cNvPr>
                     <pic:cNvPicPr/>
                   </pic:nvPicPr>
                   <pic:blipFill>
-                    <a:blip r:embed="rId13" cstate="screen">
+                    <a:blip r:embed="rId13" cstate="email">
                       <a:extLst>
                         <a:ext uri="{28A0092B-C50C-407E-A947-70E740481C1C}">
                           <a14:useLocalDpi xmlns:a14="http://schemas.microsoft.com/office/drawing/2010/main"/>
@@ -8206,6 +8074,7 @@
       <w:r>
         <w:rPr>
           <w:rFonts w:ascii="Poppins" w:eastAsia="Times New Roman" w:hAnsi="Poppins" w:cs="Poppins"/>
+          <w:noProof/>
           <w:color w:val="45505B"/>
           <w:lang w:val="en-US" w:eastAsia="it-IT"/>
         </w:rPr>
@@ -8229,7 +8098,7 @@
                     <pic:cNvPicPr/>
                   </pic:nvPicPr>
                   <pic:blipFill>
-                    <a:blip r:embed="rId15" cstate="screen">
+                    <a:blip r:embed="rId15" cstate="email">
                       <a:extLst>
                         <a:ext uri="{28A0092B-C50C-407E-A947-70E740481C1C}">
                           <a14:useLocalDpi xmlns:a14="http://schemas.microsoft.com/office/drawing/2010/main"/>
@@ -8258,6 +8127,7 @@
       <w:r>
         <w:rPr>
           <w:rFonts w:ascii="Poppins" w:eastAsia="Times New Roman" w:hAnsi="Poppins" w:cs="Poppins"/>
+          <w:noProof/>
           <w:color w:val="45505B"/>
           <w:lang w:val="en-US" w:eastAsia="it-IT"/>
         </w:rPr>
@@ -8281,7 +8151,7 @@
                     <pic:cNvPicPr/>
                   </pic:nvPicPr>
                   <pic:blipFill>
-                    <a:blip r:embed="rId17" cstate="screen">
+                    <a:blip r:embed="rId17" cstate="email">
                       <a:extLst>
                         <a:ext uri="{28A0092B-C50C-407E-A947-70E740481C1C}">
                           <a14:useLocalDpi xmlns:a14="http://schemas.microsoft.com/office/drawing/2010/main"/>
@@ -8310,8 +8180,8 @@
     </w:p>
     <w:bookmarkEnd w:id="0"/>
     <w:bookmarkEnd w:id="1"/>
-    <w:bookmarkEnd w:id="2"/>
-    <w:bookmarkEnd w:id="3"/>
+    <w:bookmarkEnd w:id="4"/>
+    <w:bookmarkEnd w:id="5"/>
     <w:p>
       <w:pPr>
         <w:rPr>
@@ -8320,8 +8190,8 @@
       </w:pPr>
     </w:p>
     <w:sectPr>
-      <w:footerReference w:type="even" r:id="rId51"/>
-      <w:footerReference w:type="first" r:id="rId52"/>
+      <w:footerReference w:type="even" r:id="rId54"/>
+      <w:footerReference w:type="first" r:id="rId55"/>
       <w:pgSz w:w="16838" w:h="11906" w:orient="landscape"/>
       <w:pgMar w:top="1134" w:right="1134" w:bottom="1134" w:left="1417" w:header="708" w:footer="709" w:gutter="0"/>
       <w:cols w:space="708"/>

</xml_diff>